<commit_message>
MOA 1 and 2
</commit_message>
<xml_diff>
--- a/CHAPTER 1_3 RESEARCH_Recruitment System.docx
+++ b/CHAPTER 1_3 RESEARCH_Recruitment System.docx
@@ -23401,18 +23401,18 @@
         </w:rPr>
         <w:lastRenderedPageBreak/>
         <w:drawing>
-          <wp:anchor distT="0" distB="0" distL="114300" distR="114300" simplePos="0" relativeHeight="251663360" behindDoc="1" locked="0" layoutInCell="1" allowOverlap="1" wp14:anchorId="4C3A8C17" wp14:editId="7D1D3D9F">
+          <wp:anchor distT="0" distB="0" distL="114300" distR="114300" simplePos="0" relativeHeight="251680768" behindDoc="1" locked="0" layoutInCell="1" allowOverlap="1" wp14:anchorId="74D1D185" wp14:editId="255F5465">
             <wp:simplePos x="0" y="0"/>
             <wp:positionH relativeFrom="column">
-              <wp:posOffset>99060</wp:posOffset>
+              <wp:posOffset>0</wp:posOffset>
             </wp:positionH>
             <wp:positionV relativeFrom="paragraph">
-              <wp:posOffset>222885</wp:posOffset>
+              <wp:posOffset>0</wp:posOffset>
             </wp:positionV>
-            <wp:extent cx="5943600" cy="4592955"/>
-            <wp:effectExtent l="0" t="0" r="0" b="0"/>
+            <wp:extent cx="5486400" cy="3004185"/>
+            <wp:effectExtent l="0" t="0" r="0" b="5715"/>
             <wp:wrapNone/>
-            <wp:docPr id="1784009346" name="Picture 1"/>
+            <wp:docPr id="243742862" name="Picture 1"/>
             <wp:cNvGraphicFramePr>
               <a:graphicFrameLocks xmlns:a="http://schemas.openxmlformats.org/drawingml/2006/main" noChangeAspect="1"/>
             </wp:cNvGraphicFramePr>
@@ -23420,11 +23420,11 @@
               <a:graphicData uri="http://schemas.openxmlformats.org/drawingml/2006/picture">
                 <pic:pic xmlns:pic="http://schemas.openxmlformats.org/drawingml/2006/picture">
                   <pic:nvPicPr>
-                    <pic:cNvPr id="1784009346" name="Picture 1784009346"/>
+                    <pic:cNvPr id="243742862" name=""/>
                     <pic:cNvPicPr/>
                   </pic:nvPicPr>
                   <pic:blipFill>
-                    <a:blip r:embed="rId22" cstate="print">
+                    <a:blip r:embed="rId22">
                       <a:extLst>
                         <a:ext uri="{28A0092B-C50C-407E-A947-70E740481C1C}">
                           <a14:useLocalDpi xmlns:a14="http://schemas.microsoft.com/office/drawing/2010/main" val="0"/>
@@ -23438,7 +23438,7 @@
                   <pic:spPr>
                     <a:xfrm>
                       <a:off x="0" y="0"/>
-                      <a:ext cx="5943600" cy="4592955"/>
+                      <a:ext cx="5486400" cy="3004185"/>
                     </a:xfrm>
                     <a:prstGeom prst="rect">
                       <a:avLst/>
@@ -23447,15 +23447,24 @@
                 </pic:pic>
               </a:graphicData>
             </a:graphic>
-            <wp14:sizeRelH relativeFrom="page">
-              <wp14:pctWidth>0</wp14:pctWidth>
-            </wp14:sizeRelH>
-            <wp14:sizeRelV relativeFrom="page">
-              <wp14:pctHeight>0</wp14:pctHeight>
-            </wp14:sizeRelV>
           </wp:anchor>
         </w:drawing>
       </w:r>
+    </w:p>
+    <w:p>
+      <w:pPr>
+        <w:tabs>
+          <w:tab w:val="left" w:pos="902"/>
+        </w:tabs>
+        <w:spacing w:line="480" w:lineRule="auto"/>
+        <w:jc w:val="both"/>
+        <w:rPr>
+          <w:rFonts w:ascii="Courier New" w:hAnsi="Courier New" w:cs="Courier New"/>
+          <w:noProof/>
+          <w:sz w:val="24"/>
+          <w:szCs w:val="24"/>
+        </w:rPr>
+      </w:pPr>
     </w:p>
     <w:p>
       <w:pPr>
@@ -23516,77 +23525,6 @@
     <w:p>
       <w:pPr>
         <w:spacing w:line="480" w:lineRule="auto"/>
-        <w:jc w:val="center"/>
-        <w:rPr>
-          <w:rFonts w:ascii="Courier New" w:hAnsi="Courier New" w:cs="Courier New"/>
-          <w:b/>
-          <w:bCs/>
-          <w:noProof/>
-          <w:sz w:val="24"/>
-          <w:szCs w:val="24"/>
-        </w:rPr>
-      </w:pPr>
-    </w:p>
-    <w:p>
-      <w:pPr>
-        <w:spacing w:line="480" w:lineRule="auto"/>
-        <w:jc w:val="center"/>
-        <w:rPr>
-          <w:rFonts w:ascii="Courier New" w:hAnsi="Courier New" w:cs="Courier New"/>
-          <w:b/>
-          <w:bCs/>
-          <w:noProof/>
-          <w:sz w:val="24"/>
-          <w:szCs w:val="24"/>
-        </w:rPr>
-      </w:pPr>
-    </w:p>
-    <w:p>
-      <w:pPr>
-        <w:spacing w:line="480" w:lineRule="auto"/>
-        <w:jc w:val="center"/>
-        <w:rPr>
-          <w:rFonts w:ascii="Courier New" w:hAnsi="Courier New" w:cs="Courier New"/>
-          <w:b/>
-          <w:bCs/>
-          <w:noProof/>
-          <w:sz w:val="24"/>
-          <w:szCs w:val="24"/>
-        </w:rPr>
-      </w:pPr>
-    </w:p>
-    <w:p>
-      <w:pPr>
-        <w:spacing w:line="480" w:lineRule="auto"/>
-        <w:jc w:val="center"/>
-        <w:rPr>
-          <w:rFonts w:ascii="Courier New" w:hAnsi="Courier New" w:cs="Courier New"/>
-          <w:b/>
-          <w:bCs/>
-          <w:noProof/>
-          <w:sz w:val="24"/>
-          <w:szCs w:val="24"/>
-        </w:rPr>
-      </w:pPr>
-    </w:p>
-    <w:p>
-      <w:pPr>
-        <w:spacing w:line="480" w:lineRule="auto"/>
-        <w:jc w:val="center"/>
-        <w:rPr>
-          <w:rFonts w:ascii="Courier New" w:hAnsi="Courier New" w:cs="Courier New"/>
-          <w:b/>
-          <w:bCs/>
-          <w:noProof/>
-          <w:sz w:val="24"/>
-          <w:szCs w:val="24"/>
-        </w:rPr>
-      </w:pPr>
-    </w:p>
-    <w:p>
-      <w:pPr>
-        <w:spacing w:line="480" w:lineRule="auto"/>
-        <w:jc w:val="center"/>
         <w:rPr>
           <w:rFonts w:ascii="Courier New" w:hAnsi="Courier New" w:cs="Courier New"/>
           <w:b/>
@@ -23687,7 +23625,7 @@
           <w:sz w:val="24"/>
           <w:szCs w:val="24"/>
         </w:rPr>
-        <w:t xml:space="preserve"> shows, the activity diagram of the system wherein the applicants will register then login their accounts and they will fill-up the forms and the information will be sent directly to the administrator. The administrator will then review their information and makes the decision if the applicant is valid for interview, the administrator will make an appointment and then the system will notify the applicant for the interview and the applicant will confirm </w:t>
+        <w:t xml:space="preserve"> shows, the activity diagram of the system wherein the applicants will register then login their accounts and they will fill-up the forms and the information will be sent directly to the administrator. The administrator will then review their information and makes the decision if the applicant is valid for interview, the administrator will make an appointment and then the system will notify the applicant for the interview and the applicant will confirm it. The administrator will then conduct the interview, after the interview the administrator will again decide if the applicant is good for the job, if the applicant is accepted, the administrator will update the applicant’s status, the </w:t>
       </w:r>
       <w:r>
         <w:rPr>
@@ -23696,7 +23634,7 @@
           <w:szCs w:val="24"/>
         </w:rPr>
         <w:lastRenderedPageBreak/>
-        <w:t>it. The administrator will then conduct the interview, after the interview the administrator will again decide if the applicant is good for the job, if the applicant is accepted, the administrator will update the applicant’s status, the system will send the notification to the applicant and the applicant will confirm it</w:t>
+        <w:t>system will send the notification to the applicant and the applicant will confirm it</w:t>
       </w:r>
       <w:r>
         <w:rPr>
@@ -24037,7 +23975,6 @@
           <w:sz w:val="24"/>
           <w:szCs w:val="24"/>
         </w:rPr>
-        <w:lastRenderedPageBreak/>
         <w:tab/>
       </w:r>
       <w:r>
@@ -24473,7 +24410,17 @@
           <w:szCs w:val="24"/>
           <w:lang w:val="en-US"/>
         </w:rPr>
-        <w:t>The design of the system turned out to be the most crucial in the projects development. At this stage, the system's entity’s traits were described, mostly in relation to definitions. This made it simply for the user to assess and understand the properties which came with these existing things. The system design phase allowed the detailed description of the dataset of the study. The entities were revealed and the features were exhibited</w:t>
+        <w:t xml:space="preserve">The design of the system turned out to be the most crucial in the projects development. At this stage, the </w:t>
+      </w:r>
+      <w:r>
+        <w:rPr>
+          <w:rFonts w:ascii="Courier New" w:hAnsi="Courier New" w:cs="Courier New"/>
+          <w:sz w:val="24"/>
+          <w:szCs w:val="24"/>
+          <w:lang w:val="en-US"/>
+        </w:rPr>
+        <w:lastRenderedPageBreak/>
+        <w:t>system's entity’s traits were described, mostly in relation to definitions. This made it simply for the user to assess and understand the properties which came with these existing things. The system design phase allowed the detailed description of the dataset of the study. The entities were revealed and the features were exhibited</w:t>
       </w:r>
       <w:r>
         <w:rPr>
@@ -24733,8 +24680,17 @@
           <w:szCs w:val="24"/>
           <w:lang w:val="en-US"/>
         </w:rPr>
+        <w:t xml:space="preserve">Here is a diagram entailing the structure of the E-recruitment database in which all basic tables are connected with primary and foreign keys that are fully responsible for establishing the relationship between them.  The primary keys are unique identifiers for each user or record stored in the </w:t>
+      </w:r>
+      <w:r>
+        <w:rPr>
+          <w:rFonts w:ascii="Courier New" w:hAnsi="Courier New" w:cs="Courier New"/>
+          <w:sz w:val="24"/>
+          <w:szCs w:val="24"/>
+          <w:lang w:val="en-US"/>
+        </w:rPr>
         <w:lastRenderedPageBreak/>
-        <w:t>Here is a diagram entailing the structure of the E-recruitment database in which all basic tables are connected with primary and foreign keys that are fully responsible for establishing the relationship between them.  The primary keys are unique identifiers for each user or record stored in the table, at the same time foreign keys are used to link data tables by referencing the primary key of another table. The scheme of the database draws a picture of the tables structure and how related tables are linked, hence making data manipulation and maintenance efficient while also allowing maintenance of data consistency and accuracy</w:t>
+        <w:t>table, at the same time foreign keys are used to link data tables by referencing the primary key of another table. The scheme of the database draws a picture of the tables structure and how related tables are linked, hence making data manipulation and maintenance efficient while also allowing maintenance of data consistency and accuracy</w:t>
       </w:r>
       <w:r>
         <w:rPr>
@@ -24844,17 +24800,7 @@
           <w:szCs w:val="24"/>
           <w:lang w:val="en-US"/>
         </w:rPr>
-        <w:t xml:space="preserve">are persistently striving for better as we attribute great importance to upgrading the system up to the level of maximum functionality and convenience. The critical thing that relies on here is being properly and rapidly entirely quality control program. This is the place that clients get to tell how much individuals behind the creation </w:t>
-      </w:r>
-      <w:r>
-        <w:rPr>
-          <w:rFonts w:ascii="Courier New" w:hAnsi="Courier New" w:cs="Courier New"/>
-          <w:sz w:val="24"/>
-          <w:szCs w:val="24"/>
-          <w:lang w:val="en-US"/>
-        </w:rPr>
-        <w:lastRenderedPageBreak/>
-        <w:t>and development of a site have concentrated or vibrated to make the site more friendly</w:t>
+        <w:t>are persistently striving for better as we attribute great importance to upgrading the system up to the level of maximum functionality and convenience. The critical thing that relies on here is being properly and rapidly entirely quality control program. This is the place that clients get to tell how much individuals behind the creation and development of a site have concentrated or vibrated to make the site more friendly</w:t>
       </w:r>
       <w:r>
         <w:rPr>
@@ -24935,6 +24881,7 @@
           <w:szCs w:val="24"/>
           <w:lang w:val="en-US"/>
         </w:rPr>
+        <w:lastRenderedPageBreak/>
         <w:t>Both administrators and agents who will use the recruitment platform will conduct the testing. This is because they are the primary users and stakeholders for whom the system is designed to be responsible.</w:t>
       </w:r>
     </w:p>
@@ -25032,7 +24979,6 @@
           <w:szCs w:val="24"/>
           <w:lang w:val="en-US"/>
         </w:rPr>
-        <w:lastRenderedPageBreak/>
         <w:t>Allianz PNB Life Insurance Inc. in MIMAROPA Official Website</w:t>
       </w:r>
     </w:p>
@@ -26158,6 +26104,7 @@
                 <w:szCs w:val="24"/>
                 <w:lang w:val="en-US"/>
               </w:rPr>
+              <w:lastRenderedPageBreak/>
               <w:t>STATEMENTS</w:t>
             </w:r>
           </w:p>
@@ -27468,7 +27415,6 @@
                 <w:sz w:val="24"/>
                 <w:szCs w:val="24"/>
               </w:rPr>
-              <w:lastRenderedPageBreak/>
               <w:t>User Error Protection</w:t>
             </w:r>
             <w:r>
@@ -27740,7 +27686,16 @@
                 <w:sz w:val="24"/>
                 <w:szCs w:val="24"/>
               </w:rPr>
-              <w:t>: Do the response and processing times of the data management and notification system meet the required standards?</w:t>
+              <w:t xml:space="preserve">: Do the response and processing times of the data management and </w:t>
+            </w:r>
+            <w:r>
+              <w:rPr>
+                <w:rFonts w:ascii="Courier New" w:hAnsi="Courier New" w:cs="Courier New"/>
+                <w:sz w:val="24"/>
+                <w:szCs w:val="24"/>
+              </w:rPr>
+              <w:lastRenderedPageBreak/>
+              <w:t>notification system meet the required standards?</w:t>
             </w:r>
           </w:p>
         </w:tc>
@@ -29008,7 +28963,6 @@
           <w:szCs w:val="24"/>
           <w:lang w:val="en-US"/>
         </w:rPr>
-        <w:lastRenderedPageBreak/>
         <w:t>The respondents to the study were composed of the administrator, applicants, agents.</w:t>
       </w:r>
     </w:p>
@@ -29304,6 +29258,7 @@
                 <w:szCs w:val="24"/>
                 <w:lang w:val="en-US"/>
               </w:rPr>
+              <w:lastRenderedPageBreak/>
               <w:t>Agents</w:t>
             </w:r>
           </w:p>
@@ -30396,6 +30351,7 @@
           <w:szCs w:val="24"/>
           <w:lang w:val="en-US"/>
         </w:rPr>
+        <w:lastRenderedPageBreak/>
         <w:tab/>
       </w:r>
       <w:r>
@@ -31324,7 +31280,6 @@
         <w:rPr>
           <w:rFonts w:ascii="Courier New" w:hAnsi="Courier New" w:cs="Courier New"/>
         </w:rPr>
-        <w:lastRenderedPageBreak/>
         <w:t xml:space="preserve">Grace, M., Ventura, G., &amp; </w:t>
       </w:r>
       <w:proofErr w:type="spellStart"/>
@@ -31462,7 +31417,14 @@
         <w:rPr>
           <w:rFonts w:ascii="Courier New" w:hAnsi="Courier New" w:cs="Courier New"/>
         </w:rPr>
-        <w:t xml:space="preserve">Ho, D., &amp; Henry, A. (2021). Constraints imposed on the creative cover letter writing by digital online job advertisements. </w:t>
+        <w:t xml:space="preserve">Ho, D., &amp; Henry, A. (2021). Constraints imposed on the creative cover letter writing by digital online job </w:t>
+      </w:r>
+      <w:r>
+        <w:rPr>
+          <w:rFonts w:ascii="Courier New" w:hAnsi="Courier New" w:cs="Courier New"/>
+        </w:rPr>
+        <w:lastRenderedPageBreak/>
+        <w:t xml:space="preserve">advertisements. </w:t>
       </w:r>
       <w:r>
         <w:rPr>
@@ -31784,7 +31746,6 @@
         <w:rPr>
           <w:rFonts w:ascii="Courier New" w:hAnsi="Courier New" w:cs="Courier New"/>
         </w:rPr>
-        <w:lastRenderedPageBreak/>
         <w:t xml:space="preserve">Lee, L., Guzzo, R. F., Madera, J. M., &amp; </w:t>
       </w:r>
       <w:proofErr w:type="spellStart"/>
@@ -31924,6 +31885,7 @@
         <w:rPr>
           <w:rFonts w:ascii="Courier New" w:hAnsi="Courier New" w:cs="Courier New"/>
         </w:rPr>
+        <w:lastRenderedPageBreak/>
         <w:t xml:space="preserve">Moseson, H., Kumar, S., &amp; </w:t>
       </w:r>
       <w:proofErr w:type="spellStart"/>
@@ -32265,7 +32227,6 @@
         <w:rPr>
           <w:rFonts w:ascii="Courier New" w:hAnsi="Courier New" w:cs="Courier New"/>
         </w:rPr>
-        <w:lastRenderedPageBreak/>
         <w:t xml:space="preserve">Ramadhani, F., &amp; </w:t>
       </w:r>
       <w:proofErr w:type="spellStart"/>
@@ -32379,7 +32340,16 @@
           <w:i/>
           <w:iCs/>
         </w:rPr>
-        <w:t>E-recruiting Platforms: Features that Influence the Efficiency of Online Recruitment Systems</w:t>
+        <w:t xml:space="preserve">E-recruiting Platforms: Features that Influence the Efficiency of Online </w:t>
+      </w:r>
+      <w:r>
+        <w:rPr>
+          <w:rFonts w:ascii="Courier New" w:hAnsi="Courier New" w:cs="Courier New"/>
+          <w:i/>
+          <w:iCs/>
+        </w:rPr>
+        <w:lastRenderedPageBreak/>
+        <w:t>Recruitment Systems</w:t>
       </w:r>
       <w:r>
         <w:rPr>
@@ -35779,27 +35749,6 @@
 </file>
 
 <file path=customXml/item2.xml><?xml version="1.0" encoding="utf-8"?>
-<p:properties xmlns:p="http://schemas.microsoft.com/office/2006/metadata/properties" xmlns:xsi="http://www.w3.org/2001/XMLSchema-instance" xmlns:pc="http://schemas.microsoft.com/office/infopath/2007/PartnerControls">
-  <documentManagement>
-    <ReferenceId xmlns="9e883684-7a1c-4c22-ae93-d6d2f16433a0" xsi:nil="true"/>
-    <lcf76f155ced4ddcb4097134ff3c332f xmlns="9e883684-7a1c-4c22-ae93-d6d2f16433a0">
-      <Terms xmlns="http://schemas.microsoft.com/office/infopath/2007/PartnerControls"/>
-    </lcf76f155ced4ddcb4097134ff3c332f>
-    <TaxCatchAll xmlns="fec38ebc-00b0-4dbb-a2fc-845086452e63" xsi:nil="true"/>
-  </documentManagement>
-</p:properties>
-</file>
-
-<file path=customXml/item3.xml><?xml version="1.0" encoding="utf-8"?>
-<?mso-contentType ?>
-<FormTemplates xmlns="http://schemas.microsoft.com/sharepoint/v3/contenttype/forms">
-  <Display>DocumentLibraryForm</Display>
-  <Edit>DocumentLibraryForm</Edit>
-  <New>DocumentLibraryForm</New>
-</FormTemplates>
-</file>
-
-<file path=customXml/item4.xml><?xml version="1.0" encoding="utf-8"?>
 <ct:contentTypeSchema xmlns:ct="http://schemas.microsoft.com/office/2006/metadata/contentType" xmlns:ma="http://schemas.microsoft.com/office/2006/metadata/properties/metaAttributes" ct:_="" ma:_="" ma:contentTypeName="Document" ma:contentTypeID="0x0101002D682E97DBB71142992076A97F3059C2" ma:contentTypeVersion="10" ma:contentTypeDescription="Create a new document." ma:contentTypeScope="" ma:versionID="d88431dc0d1691e906124309fa12693c">
   <xsd:schema xmlns:xsd="http://www.w3.org/2001/XMLSchema" xmlns:xs="http://www.w3.org/2001/XMLSchema" xmlns:p="http://schemas.microsoft.com/office/2006/metadata/properties" xmlns:ns2="9e883684-7a1c-4c22-ae93-d6d2f16433a0" xmlns:ns3="fec38ebc-00b0-4dbb-a2fc-845086452e63" targetNamespace="http://schemas.microsoft.com/office/2006/metadata/properties" ma:root="true" ma:fieldsID="7ab8f3fd3df9ffc2a6a41a5d34387a72" ns2:_="" ns3:_="">
     <xsd:import namespace="9e883684-7a1c-4c22-ae93-d6d2f16433a0"/>
@@ -35988,6 +35937,27 @@
 </ct:contentTypeSchema>
 </file>
 
+<file path=customXml/item3.xml><?xml version="1.0" encoding="utf-8"?>
+<?mso-contentType ?>
+<FormTemplates xmlns="http://schemas.microsoft.com/sharepoint/v3/contenttype/forms">
+  <Display>DocumentLibraryForm</Display>
+  <Edit>DocumentLibraryForm</Edit>
+  <New>DocumentLibraryForm</New>
+</FormTemplates>
+</file>
+
+<file path=customXml/item4.xml><?xml version="1.0" encoding="utf-8"?>
+<p:properties xmlns:p="http://schemas.microsoft.com/office/2006/metadata/properties" xmlns:xsi="http://www.w3.org/2001/XMLSchema-instance" xmlns:pc="http://schemas.microsoft.com/office/infopath/2007/PartnerControls">
+  <documentManagement>
+    <ReferenceId xmlns="9e883684-7a1c-4c22-ae93-d6d2f16433a0" xsi:nil="true"/>
+    <lcf76f155ced4ddcb4097134ff3c332f xmlns="9e883684-7a1c-4c22-ae93-d6d2f16433a0">
+      <Terms xmlns="http://schemas.microsoft.com/office/infopath/2007/PartnerControls"/>
+    </lcf76f155ced4ddcb4097134ff3c332f>
+    <TaxCatchAll xmlns="fec38ebc-00b0-4dbb-a2fc-845086452e63" xsi:nil="true"/>
+  </documentManagement>
+</p:properties>
+</file>
+
 <file path=customXml/itemProps1.xml><?xml version="1.0" encoding="utf-8"?>
 <ds:datastoreItem xmlns:ds="http://schemas.openxmlformats.org/officeDocument/2006/customXml" ds:itemID="{FD024291-FCBC-4484-9464-E0921DE9488E}">
   <ds:schemaRefs>
@@ -35997,25 +35967,6 @@
 </file>
 
 <file path=customXml/itemProps2.xml><?xml version="1.0" encoding="utf-8"?>
-<ds:datastoreItem xmlns:ds="http://schemas.openxmlformats.org/officeDocument/2006/customXml" ds:itemID="{DC943930-9362-48A2-B178-057792C69A5E}">
-  <ds:schemaRefs>
-    <ds:schemaRef ds:uri="http://schemas.microsoft.com/office/2006/metadata/properties"/>
-    <ds:schemaRef ds:uri="http://schemas.microsoft.com/office/infopath/2007/PartnerControls"/>
-    <ds:schemaRef ds:uri="9e883684-7a1c-4c22-ae93-d6d2f16433a0"/>
-    <ds:schemaRef ds:uri="fec38ebc-00b0-4dbb-a2fc-845086452e63"/>
-  </ds:schemaRefs>
-</ds:datastoreItem>
-</file>
-
-<file path=customXml/itemProps3.xml><?xml version="1.0" encoding="utf-8"?>
-<ds:datastoreItem xmlns:ds="http://schemas.openxmlformats.org/officeDocument/2006/customXml" ds:itemID="{E61615ED-B653-4452-9E52-9E7AADD6B1F7}">
-  <ds:schemaRefs>
-    <ds:schemaRef ds:uri="http://schemas.microsoft.com/sharepoint/v3/contenttype/forms"/>
-  </ds:schemaRefs>
-</ds:datastoreItem>
-</file>
-
-<file path=customXml/itemProps4.xml><?xml version="1.0" encoding="utf-8"?>
 <ds:datastoreItem xmlns:ds="http://schemas.openxmlformats.org/officeDocument/2006/customXml" ds:itemID="{719C84AB-16A5-46EE-91FE-F070346D76B9}">
   <ds:schemaRefs>
     <ds:schemaRef ds:uri="http://schemas.microsoft.com/office/2006/metadata/contentType"/>
@@ -36032,4 +35983,23 @@
     <ds:schemaRef ds:uri="http://schemas.microsoft.com/internal/obd"/>
   </ds:schemaRefs>
 </ds:datastoreItem>
+</file>
+
+<file path=customXml/itemProps3.xml><?xml version="1.0" encoding="utf-8"?>
+<ds:datastoreItem xmlns:ds="http://schemas.openxmlformats.org/officeDocument/2006/customXml" ds:itemID="{E61615ED-B653-4452-9E52-9E7AADD6B1F7}">
+  <ds:schemaRefs>
+    <ds:schemaRef ds:uri="http://schemas.microsoft.com/sharepoint/v3/contenttype/forms"/>
+  </ds:schemaRefs>
+</ds:datastoreItem>
+</file>
+
+<file path=customXml/itemProps4.xml><?xml version="1.0" encoding="utf-8"?>
+<ds:datastoreItem xmlns:ds="http://schemas.openxmlformats.org/officeDocument/2006/customXml" ds:itemID="{DC943930-9362-48A2-B178-057792C69A5E}">
+  <ds:schemaRefs>
+    <ds:schemaRef ds:uri="http://schemas.microsoft.com/office/2006/metadata/properties"/>
+    <ds:schemaRef ds:uri="http://schemas.microsoft.com/office/infopath/2007/PartnerControls"/>
+    <ds:schemaRef ds:uri="9e883684-7a1c-4c22-ae93-d6d2f16433a0"/>
+    <ds:schemaRef ds:uri="fec38ebc-00b0-4dbb-a2fc-845086452e63"/>
+  </ds:schemaRefs>
+</ds:datastoreItem>
 </file>
</xml_diff>